<commit_message>
added scope2 channels clarification
</commit_message>
<xml_diff>
--- a/docs/System configuration 7_4.docx
+++ b/docs/System configuration 7_4.docx
@@ -425,10 +425,6 @@
     <w:p>
       <w:pPr>
         <w:pStyle w:val="ListParagraph"/>
-        <w:numPr>
-          <w:ilvl w:val="0"/>
-          <w:numId w:val="1"/>
-        </w:numPr>
         <w:bidi w:val="0"/>
       </w:pPr>
       <w:proofErr w:type="spellStart"/>
@@ -444,9 +440,6 @@
         <w:t>Mux</w:t>
       </w:r>
       <w:proofErr w:type="spellEnd"/>
-      <w:r>
-        <w:t xml:space="preserve">. </w:t>
-      </w:r>
     </w:p>
     <w:sectPr>
       <w:pgSz w:w="11906" w:h="16838"/>

</xml_diff>